<commit_message>
update existing deliverables, add in testing deliverables
</commit_message>
<xml_diff>
--- a/docs/deliverables/Developer Guide.docx
+++ b/docs/deliverables/Developer Guide.docx
@@ -1,6 +1,6 @@
 
 <file path=word/document.xml><?xml version="1.0" encoding="utf-8"?>
-<w:document xmlns:wpc="http://schemas.microsoft.com/office/word/2010/wordprocessingCanvas" xmlns:cx="http://schemas.microsoft.com/office/drawing/2014/chartex" xmlns:cx1="http://schemas.microsoft.com/office/drawing/2015/9/8/chartex" xmlns:cx2="http://schemas.microsoft.com/office/drawing/2015/10/21/chartex" xmlns:cx3="http://schemas.microsoft.com/office/drawing/2016/5/9/chartex" xmlns:cx4="http://schemas.microsoft.com/office/drawing/2016/5/10/chartex" xmlns:cx5="http://schemas.microsoft.com/office/drawing/2016/5/11/chartex" xmlns:cx6="http://schemas.microsoft.com/office/drawing/2016/5/12/chartex" xmlns:cx7="http://schemas.microsoft.com/office/drawing/2016/5/13/chartex" xmlns:cx8="http://schemas.microsoft.com/office/drawing/2016/5/14/chartex" xmlns:mc="http://schemas.openxmlformats.org/markup-compatibility/2006" xmlns:aink="http://schemas.microsoft.com/office/drawing/2016/ink" xmlns:am3d="http://schemas.microsoft.com/office/drawing/2017/model3d" xmlns:o="urn:schemas-microsoft-com:office:office" xmlns:r="http://schemas.openxmlformats.org/officeDocument/2006/relationships" xmlns:m="http://schemas.openxmlformats.org/officeDocument/2006/math" xmlns:v="urn:schemas-microsoft-com:vml" xmlns:wp14="http://schemas.microsoft.com/office/word/2010/wordprocessingDrawing" xmlns:wp="http://schemas.openxmlformats.org/drawingml/2006/wordprocessingDrawing" xmlns:w10="urn:schemas-microsoft-com:office:word" xmlns:w="http://schemas.openxmlformats.org/wordprocessingml/2006/main" xmlns:w14="http://schemas.microsoft.com/office/word/2010/wordml" xmlns:w15="http://schemas.microsoft.com/office/word/2012/wordml" xmlns:w16cex="http://schemas.microsoft.com/office/word/2018/wordml/cex" xmlns:w16cid="http://schemas.microsoft.com/office/word/2016/wordml/cid" xmlns:w16="http://schemas.microsoft.com/office/word/2018/wordml" xmlns:w16sdtdh="http://schemas.microsoft.com/office/word/2020/wordml/sdtdatahash" xmlns:w16se="http://schemas.microsoft.com/office/word/2015/wordml/symex" xmlns:wpg="http://schemas.microsoft.com/office/word/2010/wordprocessingGroup" xmlns:wpi="http://schemas.microsoft.com/office/word/2010/wordprocessingInk" xmlns:wne="http://schemas.microsoft.com/office/word/2006/wordml" xmlns:wps="http://schemas.microsoft.com/office/word/2010/wordprocessingShape" mc:Ignorable="w14 w15 w16se w16cid w16 w16cex w16sdtdh wp14">
+<w:document xmlns:wpc="http://schemas.microsoft.com/office/word/2010/wordprocessingCanvas" xmlns:cx="http://schemas.microsoft.com/office/drawing/2014/chartex" xmlns:cx1="http://schemas.microsoft.com/office/drawing/2015/9/8/chartex" xmlns:cx2="http://schemas.microsoft.com/office/drawing/2015/10/21/chartex" xmlns:cx3="http://schemas.microsoft.com/office/drawing/2016/5/9/chartex" xmlns:cx4="http://schemas.microsoft.com/office/drawing/2016/5/10/chartex" xmlns:cx5="http://schemas.microsoft.com/office/drawing/2016/5/11/chartex" xmlns:cx6="http://schemas.microsoft.com/office/drawing/2016/5/12/chartex" xmlns:cx7="http://schemas.microsoft.com/office/drawing/2016/5/13/chartex" xmlns:cx8="http://schemas.microsoft.com/office/drawing/2016/5/14/chartex" xmlns:mc="http://schemas.openxmlformats.org/markup-compatibility/2006" xmlns:aink="http://schemas.microsoft.com/office/drawing/2016/ink" xmlns:am3d="http://schemas.microsoft.com/office/drawing/2017/model3d" xmlns:o="urn:schemas-microsoft-com:office:office" xmlns:r="http://schemas.openxmlformats.org/officeDocument/2006/relationships" xmlns:m="http://schemas.openxmlformats.org/officeDocument/2006/math" xmlns:v="urn:schemas-microsoft-com:vml" xmlns:wp14="http://schemas.microsoft.com/office/word/2010/wordprocessingDrawing" xmlns:wp="http://schemas.openxmlformats.org/drawingml/2006/wordprocessingDrawing" xmlns:w10="urn:schemas-microsoft-com:office:word" xmlns:w="http://schemas.openxmlformats.org/wordprocessingml/2006/main" xmlns:w14="http://schemas.microsoft.com/office/word/2010/wordml" xmlns:w15="http://schemas.microsoft.com/office/word/2012/wordml" xmlns:w16cex="http://schemas.microsoft.com/office/word/2018/wordml/cex" xmlns:w16cid="http://schemas.microsoft.com/office/word/2016/wordml/cid" xmlns:w16="http://schemas.microsoft.com/office/word/2018/wordml" xmlns:w16se="http://schemas.microsoft.com/office/word/2015/wordml/symex" xmlns:wpg="http://schemas.microsoft.com/office/word/2010/wordprocessingGroup" xmlns:wpi="http://schemas.microsoft.com/office/word/2010/wordprocessingInk" xmlns:wne="http://schemas.microsoft.com/office/word/2006/wordml" xmlns:wps="http://schemas.microsoft.com/office/word/2010/wordprocessingShape" mc:Ignorable="w14 w15 w16se w16cid w16 w16cex wp14">
   <w:body>
     <w:p/>
     <w:p/>
@@ -2779,27 +2779,14 @@
       <w:r>
         <w:t xml:space="preserve">Figure </w:t>
       </w:r>
-      <w:r>
-        <w:fldChar w:fldCharType="begin"/>
-      </w:r>
-      <w:r>
-        <w:instrText xml:space="preserve"> SEQ Figure \* ARABIC </w:instrText>
-      </w:r>
-      <w:r>
-        <w:fldChar w:fldCharType="separate"/>
-      </w:r>
-      <w:r>
-        <w:rPr>
-          <w:noProof/>
-        </w:rPr>
-        <w:t>1</w:t>
-      </w:r>
-      <w:r>
-        <w:rPr>
-          <w:noProof/>
-        </w:rPr>
-        <w:fldChar w:fldCharType="end"/>
-      </w:r>
+      <w:fldSimple w:instr=" SEQ Figure \* ARABIC ">
+        <w:r>
+          <w:rPr>
+            <w:noProof/>
+          </w:rPr>
+          <w:t>1</w:t>
+        </w:r>
+      </w:fldSimple>
       <w:r>
         <w:t>: Senslify System Architecture</w:t>
       </w:r>
@@ -3026,27 +3013,14 @@
       <w:r>
         <w:t xml:space="preserve">Figure </w:t>
       </w:r>
-      <w:r>
-        <w:fldChar w:fldCharType="begin"/>
-      </w:r>
-      <w:r>
-        <w:instrText xml:space="preserve"> SEQ Figure \* ARABIC </w:instrText>
-      </w:r>
-      <w:r>
-        <w:fldChar w:fldCharType="separate"/>
-      </w:r>
-      <w:r>
-        <w:rPr>
-          <w:noProof/>
-        </w:rPr>
-        <w:t>2</w:t>
-      </w:r>
-      <w:r>
-        <w:rPr>
-          <w:noProof/>
-        </w:rPr>
-        <w:fldChar w:fldCharType="end"/>
-      </w:r>
+      <w:fldSimple w:instr=" SEQ Figure \* ARABIC ">
+        <w:r>
+          <w:rPr>
+            <w:noProof/>
+          </w:rPr>
+          <w:t>2</w:t>
+        </w:r>
+      </w:fldSimple>
       <w:r>
         <w:t>: Senslify Entity Relationship Diagram</w:t>
       </w:r>
@@ -3397,27 +3371,14 @@
       <w:r>
         <w:t xml:space="preserve">Table </w:t>
       </w:r>
-      <w:r>
-        <w:fldChar w:fldCharType="begin"/>
-      </w:r>
-      <w:r>
-        <w:instrText xml:space="preserve"> SEQ Table \* ARABIC </w:instrText>
-      </w:r>
-      <w:r>
-        <w:fldChar w:fldCharType="separate"/>
-      </w:r>
-      <w:r>
-        <w:rPr>
-          <w:noProof/>
-        </w:rPr>
-        <w:t>1</w:t>
-      </w:r>
-      <w:r>
-        <w:rPr>
-          <w:noProof/>
-        </w:rPr>
-        <w:fldChar w:fldCharType="end"/>
-      </w:r>
+      <w:fldSimple w:instr=" SEQ Table \* ARABIC ">
+        <w:r>
+          <w:rPr>
+            <w:noProof/>
+          </w:rPr>
+          <w:t>1</w:t>
+        </w:r>
+      </w:fldSimple>
       <w:r>
         <w:t>: Table Descriptions from ERD</w:t>
       </w:r>
@@ -3887,27 +3848,14 @@
       <w:r>
         <w:t xml:space="preserve">Table </w:t>
       </w:r>
-      <w:r>
-        <w:fldChar w:fldCharType="begin"/>
-      </w:r>
-      <w:r>
-        <w:instrText xml:space="preserve"> SEQ Table \* ARABIC </w:instrText>
-      </w:r>
-      <w:r>
-        <w:fldChar w:fldCharType="separate"/>
-      </w:r>
-      <w:r>
-        <w:rPr>
-          <w:noProof/>
-        </w:rPr>
-        <w:t>2</w:t>
-      </w:r>
-      <w:r>
-        <w:rPr>
-          <w:noProof/>
-        </w:rPr>
-        <w:fldChar w:fldCharType="end"/>
-      </w:r>
+      <w:fldSimple w:instr=" SEQ Table \* ARABIC ">
+        <w:r>
+          <w:rPr>
+            <w:noProof/>
+          </w:rPr>
+          <w:t>2</w:t>
+        </w:r>
+      </w:fldSimple>
       <w:r>
         <w:t>: Data Dictionary for Senslify</w:t>
       </w:r>
@@ -4002,27 +3950,14 @@
       <w:r>
         <w:t xml:space="preserve">Figure </w:t>
       </w:r>
-      <w:r>
-        <w:fldChar w:fldCharType="begin"/>
-      </w:r>
-      <w:r>
-        <w:instrText xml:space="preserve"> SEQ Figure \* ARABIC </w:instrText>
-      </w:r>
-      <w:r>
-        <w:fldChar w:fldCharType="separate"/>
-      </w:r>
-      <w:r>
-        <w:rPr>
-          <w:noProof/>
-        </w:rPr>
-        <w:t>3</w:t>
-      </w:r>
-      <w:r>
-        <w:rPr>
-          <w:noProof/>
-        </w:rPr>
-        <w:fldChar w:fldCharType="end"/>
-      </w:r>
+      <w:fldSimple w:instr=" SEQ Figure \* ARABIC ">
+        <w:r>
+          <w:rPr>
+            <w:noProof/>
+          </w:rPr>
+          <w:t>3</w:t>
+        </w:r>
+      </w:fldSimple>
       <w:r>
         <w:t>: Senslify Class Diagram</w:t>
       </w:r>
@@ -4797,13 +4732,16 @@
         </w:numPr>
       </w:pPr>
       <w:r>
-        <w:t>Moment</w:t>
+        <w:t>Luxon</w:t>
       </w:r>
       <w:r>
         <w:t>.js</w:t>
       </w:r>
       <w:r>
         <w:t xml:space="preserve"> – JS library that provides mechanisms for working with time and dates.</w:t>
+      </w:r>
+      <w:r>
+        <w:t xml:space="preserve"> Successor to Moment.js</w:t>
       </w:r>
     </w:p>
     <w:p>
@@ -4996,7 +4934,7 @@
         </w:numPr>
       </w:pPr>
       <w:r>
-        <w:t>Refactor the design of the group/sensor listing page, it is quite basic. At the very least, make it so that group/sensor aliases are displayed instead of raw identifiers.</w:t>
+        <w:t>Test this implementation in an environment with at least 50 sensors. My laboratory tests were limited to only 5 sensors and the 50 sensor test is a hard requirement for the software to test scalability that was ignored for this implementation.</w:t>
       </w:r>
     </w:p>
     <w:p>
@@ -5008,7 +4946,20 @@
         </w:numPr>
       </w:pPr>
       <w:r>
-        <w:t>Enhance an existing protocol or design a new protocol so groups/sensors can be automatically provisioned into the system as they interact with the system. This should already be happening informally, but a formal mechanism for it would be nice to have.</w:t>
+        <w:t>Refine the download functionality such that the user can pause/resume and cancel the download. Currently, the download functionality only lets the user initiate a download then wait for it’s completion. An easier way to do this would be to generate the readings file on the server, cache it</w:t>
+      </w:r>
+      <w:r>
+        <w:t xml:space="preserve"> for a limited amount of time</w:t>
+      </w:r>
+      <w:r>
+        <w:t xml:space="preserve"> in case others want to download it, then serve it using the official </w:t>
+      </w:r>
+      <w:r>
+        <w:lastRenderedPageBreak/>
+        <w:t>browser.downloads API</w:t>
+      </w:r>
+      <w:r>
+        <w:t xml:space="preserve"> so the browser can handle all of these features instead of the client API.</w:t>
       </w:r>
     </w:p>
     <w:p>
@@ -5020,11 +4971,28 @@
         </w:numPr>
       </w:pPr>
       <w:r>
-        <w:t xml:space="preserve">Test this implementation in an environment with at least 50 sensors. My laboratory tests were limited to only 5 sensors and the 50 sensor test is a hard </w:t>
-      </w:r>
-      <w:r>
-        <w:lastRenderedPageBreak/>
-        <w:t>requirement for the software to test scalability that was ignored for this implementation.</w:t>
+        <w:t>Implement the migration service worker. This requires two separate database to be running and reachable to function correctly. The NoSQL database (which stores recent readings) and the RDBMS (which stores migrated readings). This feature was ignored in this implementation because Devendra did not have a powerful enough computer to run the web server, MongoDB, and an RDBMS at the same time during his presentation</w:t>
+      </w:r>
+      <w:r>
+        <w:t xml:space="preserve"> of the software to his Masters committee. This could be house-built service that exists alongside the web server (as it is quite simple to implement) or it could be an external service provided by something such as RabbitMQ. Note that this does require implementing a second database API for the RDBMS component as this implementation only ships with the generic adapter and a MongoDB implementation of that adapter.</w:t>
+      </w:r>
+      <w:r>
+        <w:t xml:space="preserve"> Implementing the database API for and RDBMS </w:t>
+      </w:r>
+      <w:r>
+        <w:t xml:space="preserve">component </w:t>
+      </w:r>
+      <w:r>
+        <w:t xml:space="preserve">would </w:t>
+      </w:r>
+      <w:r>
+        <w:t xml:space="preserve">be the most time-consuming </w:t>
+      </w:r>
+      <w:r>
+        <w:t>aspect</w:t>
+      </w:r>
+      <w:r>
+        <w:t xml:space="preserve"> of this improvement but shouldn’t be difficult as the existing documentation in db.py is more than sufficient to guide the implementor.</w:t>
       </w:r>
     </w:p>
     <w:p>
@@ -5036,16 +5004,10 @@
         </w:numPr>
       </w:pPr>
       <w:r>
-        <w:t>Refine the download functionality such that the user can pause/resume and cancel the download. Currently, the download functionality only lets the user initiate a download then wait for it’s completion. An easier way to do this would be to generate the readings file on the server, cache it</w:t>
-      </w:r>
-      <w:r>
-        <w:t xml:space="preserve"> for a limited amount of time</w:t>
-      </w:r>
-      <w:r>
-        <w:t xml:space="preserve"> in case others want to download it, then serve it using the official browser.downloads API</w:t>
-      </w:r>
-      <w:r>
-        <w:t xml:space="preserve"> so the browser can handle all of these features instead of the client API.</w:t>
+        <w:t>While not explicitly stated in the requirements specification, Devendra talked about wanting the index page (the page that contains group listings) and the sensor listings page to contain information on groups and sensors at a glance. This would include just overview information such as how many groups there are or how many sensors there are in a group, how many sensors are online/offline, if there are any problems with any groups or sensors, etc…</w:t>
+      </w:r>
+      <w:r>
+        <w:t xml:space="preserve"> I could not reasonably accommodate this in the time I had to complete this project, but I would also like to see at least some of these features implemented.</w:t>
       </w:r>
     </w:p>
     <w:p>
@@ -5057,28 +5019,77 @@
         </w:numPr>
       </w:pPr>
       <w:r>
-        <w:t>Implement the migration service worker. This requires two separate database to be running and reachable to function correctly. The NoSQL database (which stores recent readings) and the RDBMS (which stores migrated readings). This feature was ignored in this implementation because Devendra did not have a powerful enough computer to run the web server, MongoDB, and an RDBMS at the same time during his presentation</w:t>
-      </w:r>
-      <w:r>
-        <w:t xml:space="preserve"> of the software to his Masters committee. This could be house-built service that exists alongside the web server (as it is quite simple to implement) or it could be an external service provided by something such as RabbitMQ. Note that this does require implementing a second database API for the RDBMS component as this implementation only ships with the generic adapter and a MongoDB implementation of that adapter.</w:t>
-      </w:r>
-      <w:r>
-        <w:t xml:space="preserve"> Implementing the database API for and RDBMS </w:t>
-      </w:r>
-      <w:r>
-        <w:t xml:space="preserve">component </w:t>
-      </w:r>
-      <w:r>
-        <w:t xml:space="preserve">would </w:t>
-      </w:r>
-      <w:r>
-        <w:t xml:space="preserve">be the most time-consuming </w:t>
-      </w:r>
-      <w:r>
-        <w:t>aspect</w:t>
-      </w:r>
-      <w:r>
-        <w:t xml:space="preserve"> of this improvement but shouldn’t be difficult as the existing documentation in db.py is more than sufficient to guide the implementor.</w:t>
+        <w:t>There also needs to be a way to mediate who can ultimately create groups and sensors in the database. I think this mandates some sort of authentication. If the system had a way to create users, we could associate groups and sensors with users and only show each user the groups and sensors that are associated with their account. This should deal with several major security issues that exist in the current design.</w:t>
+      </w:r>
+      <w:r>
+        <w:t xml:space="preserve"> During the sensor provisioning process, you could just generate a token that’s a combination of the user identifier and group/sensor identifier to </w:t>
+      </w:r>
+      <w:r>
+        <w:lastRenderedPageBreak/>
+        <w:t>uniquely identify readings from that sensor (preventing issues such as reading forgery or sensor masquerading).</w:t>
+      </w:r>
+      <w:r>
+        <w:t xml:space="preserve"> To add to this, if one wanted to create a SaaS system from Senslify, they could easily create a tiered plan with the following tiers as examples:</w:t>
+      </w:r>
+    </w:p>
+    <w:p>
+      <w:pPr>
+        <w:pStyle w:val="ListParagraph"/>
+        <w:numPr>
+          <w:ilvl w:val="1"/>
+          <w:numId w:val="10"/>
+        </w:numPr>
+      </w:pPr>
+      <w:r>
+        <w:t>Entry-level: 3 groups, 5 sensors each</w:t>
+      </w:r>
+    </w:p>
+    <w:p>
+      <w:pPr>
+        <w:pStyle w:val="ListParagraph"/>
+        <w:numPr>
+          <w:ilvl w:val="1"/>
+          <w:numId w:val="10"/>
+        </w:numPr>
+      </w:pPr>
+      <w:r>
+        <w:t>Hobbyist-level: 10 groups, 10 sensors each</w:t>
+      </w:r>
+    </w:p>
+    <w:p>
+      <w:pPr>
+        <w:pStyle w:val="ListParagraph"/>
+        <w:numPr>
+          <w:ilvl w:val="1"/>
+          <w:numId w:val="10"/>
+        </w:numPr>
+      </w:pPr>
+      <w:r>
+        <w:t>Enthusiast-level: 25 groups, 10 sensors each</w:t>
+      </w:r>
+    </w:p>
+    <w:p>
+      <w:pPr>
+        <w:pStyle w:val="ListParagraph"/>
+        <w:numPr>
+          <w:ilvl w:val="1"/>
+          <w:numId w:val="10"/>
+        </w:numPr>
+      </w:pPr>
+      <w:r>
+        <w:t>Enterprise-level: To be decided on consultation</w:t>
+      </w:r>
+    </w:p>
+    <w:p>
+      <w:pPr>
+        <w:pStyle w:val="ListParagraph"/>
+        <w:ind w:left="1440"/>
+      </w:pPr>
+      <w:r>
+        <w:t>Such a system would be easy to regulate with the existing API, you only need to change the calls so they require authentication via a user token first.</w:t>
+      </w:r>
+      <w:r>
+        <w:t xml:space="preserve"> Maybe you could also make it so that each sensor is limited to a certain number of uploads per month – I don’t really know, I’m not much of a marketing person.</w:t>
       </w:r>
     </w:p>
     <w:p>
@@ -5090,38 +5101,28 @@
         </w:numPr>
       </w:pPr>
       <w:r>
-        <w:t>While not explicitly stated in the requirements specification, Devendra talked about wanting the index page (the page that contains group listings) and the sensor listings page to contain information on groups and sensors at a glance. This would include just overview information such as how many groups there are or how many sensors there are in a group, how many sensors are online/offline, if there are any problems with any groups or sensors, etc…</w:t>
-      </w:r>
-      <w:r>
-        <w:t xml:space="preserve"> I could not reasonably accommodate this in the time I had to complete this project, but I would also like to see at least some of these features implemented.</w:t>
-      </w:r>
-    </w:p>
-    <w:p>
-      <w:pPr>
-        <w:pStyle w:val="ListParagraph"/>
-        <w:numPr>
-          <w:ilvl w:val="0"/>
-          <w:numId w:val="10"/>
-        </w:numPr>
-      </w:pPr>
-      <w:r>
-        <w:lastRenderedPageBreak/>
-        <w:t>There also needs to be a way to mediate who can ultimately create groups and sensors in the database. I think this mandates some sort of authentication. If the system had a way to create users, we could associate groups and sensors with users and only show each user the groups and sensors that are associated with their account. This should deal with several major security issues that exist in the current design.</w:t>
-      </w:r>
-      <w:r>
-        <w:t xml:space="preserve"> During the sensor provisioning process, you could just generate a token that’s a combination of the user identifier and group/sensor identifier to uniquely identify readings from that sensor (preventing issues such as reading forgery or sensor masquerading).</w:t>
-      </w:r>
-    </w:p>
-    <w:p>
-      <w:pPr>
-        <w:pStyle w:val="ListParagraph"/>
-        <w:numPr>
-          <w:ilvl w:val="0"/>
-          <w:numId w:val="10"/>
-        </w:numPr>
-      </w:pPr>
-      <w:r>
-        <w:t xml:space="preserve">The system is already designed with security in mind for the database. In fact, when you start the system, it will ask you if there is a username/password required to access the database and if so you will be required to enter it. Currently though, these credentials are stored inside the DatabaseProvider object in plain text. Technically, you should only need the database credentials when initializing the database as the database connection should never be closed once the system is running. The better solution here would be to write them to a temporary secrets file </w:t>
+        <w:t>The system is already designed with security in mind for the database</w:t>
+      </w:r>
+      <w:r>
+        <w:t xml:space="preserve"> despite Devendra not wanting security for the his Masters demo</w:t>
+      </w:r>
+      <w:r>
+        <w:t>. In fact, when you start the system, it will ask you if there is a username/password required to access the database and if so</w:t>
+      </w:r>
+      <w:r>
+        <w:t>,</w:t>
+      </w:r>
+      <w:r>
+        <w:t xml:space="preserve"> you will be required to enter it. Currently though, these credentials are stored inside the DatabaseProvider object in plain text. Technically, you should only need the database credentials when initializing the database as the database connection should never be closed once the system is running.</w:t>
+      </w:r>
+      <w:r>
+        <w:t xml:space="preserve"> A </w:t>
+      </w:r>
+      <w:r>
+        <w:t>more secure possible</w:t>
+      </w:r>
+      <w:r>
+        <w:t xml:space="preserve"> solution here would be to write them to a temporary secrets file </w:t>
       </w:r>
       <w:r>
         <w:t xml:space="preserve">that </w:t>
@@ -5153,7 +5154,7 @@
 </file>
 
 <file path=word/numbering.xml><?xml version="1.0" encoding="utf-8"?>
-<w:numbering xmlns:wpc="http://schemas.microsoft.com/office/word/2010/wordprocessingCanvas" xmlns:cx="http://schemas.microsoft.com/office/drawing/2014/chartex" xmlns:cx1="http://schemas.microsoft.com/office/drawing/2015/9/8/chartex" xmlns:cx2="http://schemas.microsoft.com/office/drawing/2015/10/21/chartex" xmlns:cx3="http://schemas.microsoft.com/office/drawing/2016/5/9/chartex" xmlns:cx4="http://schemas.microsoft.com/office/drawing/2016/5/10/chartex" xmlns:cx5="http://schemas.microsoft.com/office/drawing/2016/5/11/chartex" xmlns:cx6="http://schemas.microsoft.com/office/drawing/2016/5/12/chartex" xmlns:cx7="http://schemas.microsoft.com/office/drawing/2016/5/13/chartex" xmlns:cx8="http://schemas.microsoft.com/office/drawing/2016/5/14/chartex" xmlns:mc="http://schemas.openxmlformats.org/markup-compatibility/2006" xmlns:aink="http://schemas.microsoft.com/office/drawing/2016/ink" xmlns:am3d="http://schemas.microsoft.com/office/drawing/2017/model3d" xmlns:o="urn:schemas-microsoft-com:office:office" xmlns:r="http://schemas.openxmlformats.org/officeDocument/2006/relationships" xmlns:m="http://schemas.openxmlformats.org/officeDocument/2006/math" xmlns:v="urn:schemas-microsoft-com:vml" xmlns:wp14="http://schemas.microsoft.com/office/word/2010/wordprocessingDrawing" xmlns:wp="http://schemas.openxmlformats.org/drawingml/2006/wordprocessingDrawing" xmlns:w10="urn:schemas-microsoft-com:office:word" xmlns:w="http://schemas.openxmlformats.org/wordprocessingml/2006/main" xmlns:w14="http://schemas.microsoft.com/office/word/2010/wordml" xmlns:w15="http://schemas.microsoft.com/office/word/2012/wordml" xmlns:w16cex="http://schemas.microsoft.com/office/word/2018/wordml/cex" xmlns:w16cid="http://schemas.microsoft.com/office/word/2016/wordml/cid" xmlns:w16="http://schemas.microsoft.com/office/word/2018/wordml" xmlns:w16sdtdh="http://schemas.microsoft.com/office/word/2020/wordml/sdtdatahash" xmlns:w16se="http://schemas.microsoft.com/office/word/2015/wordml/symex" xmlns:wpg="http://schemas.microsoft.com/office/word/2010/wordprocessingGroup" xmlns:wpi="http://schemas.microsoft.com/office/word/2010/wordprocessingInk" xmlns:wne="http://schemas.microsoft.com/office/word/2006/wordml" xmlns:wps="http://schemas.microsoft.com/office/word/2010/wordprocessingShape" mc:Ignorable="w14 w15 w16se w16cid w16 w16cex w16sdtdh wp14">
+<w:numbering xmlns:wpc="http://schemas.microsoft.com/office/word/2010/wordprocessingCanvas" xmlns:cx="http://schemas.microsoft.com/office/drawing/2014/chartex" xmlns:cx1="http://schemas.microsoft.com/office/drawing/2015/9/8/chartex" xmlns:cx2="http://schemas.microsoft.com/office/drawing/2015/10/21/chartex" xmlns:cx3="http://schemas.microsoft.com/office/drawing/2016/5/9/chartex" xmlns:cx4="http://schemas.microsoft.com/office/drawing/2016/5/10/chartex" xmlns:cx5="http://schemas.microsoft.com/office/drawing/2016/5/11/chartex" xmlns:cx6="http://schemas.microsoft.com/office/drawing/2016/5/12/chartex" xmlns:cx7="http://schemas.microsoft.com/office/drawing/2016/5/13/chartex" xmlns:cx8="http://schemas.microsoft.com/office/drawing/2016/5/14/chartex" xmlns:mc="http://schemas.openxmlformats.org/markup-compatibility/2006" xmlns:aink="http://schemas.microsoft.com/office/drawing/2016/ink" xmlns:am3d="http://schemas.microsoft.com/office/drawing/2017/model3d" xmlns:o="urn:schemas-microsoft-com:office:office" xmlns:r="http://schemas.openxmlformats.org/officeDocument/2006/relationships" xmlns:m="http://schemas.openxmlformats.org/officeDocument/2006/math" xmlns:v="urn:schemas-microsoft-com:vml" xmlns:wp14="http://schemas.microsoft.com/office/word/2010/wordprocessingDrawing" xmlns:wp="http://schemas.openxmlformats.org/drawingml/2006/wordprocessingDrawing" xmlns:w10="urn:schemas-microsoft-com:office:word" xmlns:w="http://schemas.openxmlformats.org/wordprocessingml/2006/main" xmlns:w14="http://schemas.microsoft.com/office/word/2010/wordml" xmlns:w15="http://schemas.microsoft.com/office/word/2012/wordml" xmlns:w16cex="http://schemas.microsoft.com/office/word/2018/wordml/cex" xmlns:w16cid="http://schemas.microsoft.com/office/word/2016/wordml/cid" xmlns:w16="http://schemas.microsoft.com/office/word/2018/wordml" xmlns:w16se="http://schemas.microsoft.com/office/word/2015/wordml/symex" xmlns:wpg="http://schemas.microsoft.com/office/word/2010/wordprocessingGroup" xmlns:wpi="http://schemas.microsoft.com/office/word/2010/wordprocessingInk" xmlns:wne="http://schemas.microsoft.com/office/word/2006/wordml" xmlns:wps="http://schemas.microsoft.com/office/word/2010/wordprocessingShape" mc:Ignorable="w14 w15 w16se w16cid w16 w16cex wp14">
   <w:abstractNum w:abstractNumId="0" w15:restartNumberingAfterBreak="0">
     <w:nsid w:val="0D8C5BE9"/>
     <w:multiLevelType w:val="hybridMultilevel"/>
@@ -6184,7 +6185,7 @@
         <w:ind w:left="1440" w:hanging="360"/>
       </w:pPr>
     </w:lvl>
-    <w:lvl w:ilvl="1" w:tplc="04090019" w:tentative="1">
+    <w:lvl w:ilvl="1" w:tplc="04090019">
       <w:start w:val="1"/>
       <w:numFmt w:val="lowerLetter"/>
       <w:lvlText w:val="%2."/>
@@ -6291,7 +6292,7 @@
 </file>
 
 <file path=word/styles.xml><?xml version="1.0" encoding="utf-8"?>
-<w:styles xmlns:mc="http://schemas.openxmlformats.org/markup-compatibility/2006" xmlns:r="http://schemas.openxmlformats.org/officeDocument/2006/relationships" xmlns:w="http://schemas.openxmlformats.org/wordprocessingml/2006/main" xmlns:w14="http://schemas.microsoft.com/office/word/2010/wordml" xmlns:w15="http://schemas.microsoft.com/office/word/2012/wordml" xmlns:w16cex="http://schemas.microsoft.com/office/word/2018/wordml/cex" xmlns:w16cid="http://schemas.microsoft.com/office/word/2016/wordml/cid" xmlns:w16="http://schemas.microsoft.com/office/word/2018/wordml" xmlns:w16sdtdh="http://schemas.microsoft.com/office/word/2020/wordml/sdtdatahash" xmlns:w16se="http://schemas.microsoft.com/office/word/2015/wordml/symex" mc:Ignorable="w14 w15 w16se w16cid w16 w16cex w16sdtdh">
+<w:styles xmlns:mc="http://schemas.openxmlformats.org/markup-compatibility/2006" xmlns:r="http://schemas.openxmlformats.org/officeDocument/2006/relationships" xmlns:w="http://schemas.openxmlformats.org/wordprocessingml/2006/main" xmlns:w14="http://schemas.microsoft.com/office/word/2010/wordml" xmlns:w15="http://schemas.microsoft.com/office/word/2012/wordml" xmlns:w16cex="http://schemas.microsoft.com/office/word/2018/wordml/cex" xmlns:w16cid="http://schemas.microsoft.com/office/word/2016/wordml/cid" xmlns:w16="http://schemas.microsoft.com/office/word/2018/wordml" xmlns:w16se="http://schemas.microsoft.com/office/word/2015/wordml/symex" mc:Ignorable="w14 w15 w16se w16cid w16 w16cex">
   <w:docDefaults>
     <w:rPrDefault>
       <w:rPr>

</xml_diff>